<commit_message>
Added references of algorithm
</commit_message>
<xml_diff>
--- a/DirectorioReporte.docx
+++ b/DirectorioReporte.docx
@@ -288,6 +288,7 @@
             </w:tabs>
             <w:rPr>
               <w:noProof/>
+              <w:lang w:eastAsia="en-US"/>
             </w:rPr>
           </w:pPr>
           <w:r>
@@ -299,7 +300,7 @@
           <w:r>
             <w:fldChar w:fldCharType="separate"/>
           </w:r>
-          <w:hyperlink w:anchor="_Toc464728254" w:history="1">
+          <w:hyperlink w:anchor="_Toc465094592" w:history="1">
             <w:r>
               <w:rPr>
                 <w:rStyle w:val="Hyperlink"/>
@@ -327,7 +328,7 @@
                 <w:noProof/>
                 <w:webHidden/>
               </w:rPr>
-              <w:instrText xml:space="preserve"> PAGEREF _Toc464728254 \h </w:instrText>
+              <w:instrText xml:space="preserve"> PAGEREF _Toc465094592 \h </w:instrText>
             </w:r>
             <w:r>
               <w:rPr>
@@ -366,9 +367,10 @@
             </w:tabs>
             <w:rPr>
               <w:noProof/>
+              <w:lang w:eastAsia="en-US"/>
             </w:rPr>
           </w:pPr>
-          <w:hyperlink w:anchor="_Toc464728255" w:history="1">
+          <w:hyperlink w:anchor="_Toc465094593" w:history="1">
             <w:r>
               <w:rPr>
                 <w:rStyle w:val="Hyperlink"/>
@@ -396,7 +398,7 @@
                 <w:noProof/>
                 <w:webHidden/>
               </w:rPr>
-              <w:instrText xml:space="preserve"> PAGEREF _Toc464728255 \h </w:instrText>
+              <w:instrText xml:space="preserve"> PAGEREF _Toc465094593 \h </w:instrText>
             </w:r>
             <w:r>
               <w:rPr>
@@ -435,9 +437,10 @@
             </w:tabs>
             <w:rPr>
               <w:noProof/>
+              <w:lang w:eastAsia="en-US"/>
             </w:rPr>
           </w:pPr>
-          <w:hyperlink w:anchor="_Toc464728256" w:history="1">
+          <w:hyperlink w:anchor="_Toc465094594" w:history="1">
             <w:r>
               <w:rPr>
                 <w:rStyle w:val="Hyperlink"/>
@@ -465,7 +468,7 @@
                 <w:noProof/>
                 <w:webHidden/>
               </w:rPr>
-              <w:instrText xml:space="preserve"> PAGEREF _Toc464728256 \h </w:instrText>
+              <w:instrText xml:space="preserve"> PAGEREF _Toc465094594 \h </w:instrText>
             </w:r>
             <w:r>
               <w:rPr>
@@ -504,9 +507,10 @@
             </w:tabs>
             <w:rPr>
               <w:noProof/>
+              <w:lang w:eastAsia="en-US"/>
             </w:rPr>
           </w:pPr>
-          <w:hyperlink w:anchor="_Toc464728257" w:history="1">
+          <w:hyperlink w:anchor="_Toc465094595" w:history="1">
             <w:r>
               <w:rPr>
                 <w:rStyle w:val="Hyperlink"/>
@@ -534,7 +538,7 @@
                 <w:noProof/>
                 <w:webHidden/>
               </w:rPr>
-              <w:instrText xml:space="preserve"> PAGEREF _Toc464728257 \h </w:instrText>
+              <w:instrText xml:space="preserve"> PAGEREF _Toc465094595 \h </w:instrText>
             </w:r>
             <w:r>
               <w:rPr>
@@ -573,9 +577,10 @@
             </w:tabs>
             <w:rPr>
               <w:noProof/>
+              <w:lang w:eastAsia="en-US"/>
             </w:rPr>
           </w:pPr>
-          <w:hyperlink w:anchor="_Toc464728258" w:history="1">
+          <w:hyperlink w:anchor="_Toc465094596" w:history="1">
             <w:r>
               <w:rPr>
                 <w:rStyle w:val="Hyperlink"/>
@@ -602,7 +607,7 @@
                 <w:noProof/>
                 <w:webHidden/>
               </w:rPr>
-              <w:instrText xml:space="preserve"> PAGEREF _Toc464728258 \h </w:instrText>
+              <w:instrText xml:space="preserve"> PAGEREF _Toc465094596 \h </w:instrText>
             </w:r>
             <w:r>
               <w:rPr>
@@ -641,9 +646,10 @@
             </w:tabs>
             <w:rPr>
               <w:noProof/>
+              <w:lang w:eastAsia="en-US"/>
             </w:rPr>
           </w:pPr>
-          <w:hyperlink w:anchor="_Toc464728259" w:history="1">
+          <w:hyperlink w:anchor="_Toc465094597" w:history="1">
             <w:r>
               <w:rPr>
                 <w:rStyle w:val="Hyperlink"/>
@@ -671,7 +677,7 @@
                 <w:noProof/>
                 <w:webHidden/>
               </w:rPr>
-              <w:instrText xml:space="preserve"> PAGEREF _Toc464728259 \h </w:instrText>
+              <w:instrText xml:space="preserve"> PAGEREF _Toc465094597 \h </w:instrText>
             </w:r>
             <w:r>
               <w:rPr>
@@ -710,9 +716,10 @@
             </w:tabs>
             <w:rPr>
               <w:noProof/>
+              <w:lang w:eastAsia="en-US"/>
             </w:rPr>
           </w:pPr>
-          <w:hyperlink w:anchor="_Toc464728260" w:history="1">
+          <w:hyperlink w:anchor="_Toc465094598" w:history="1">
             <w:r>
               <w:rPr>
                 <w:rStyle w:val="Hyperlink"/>
@@ -740,7 +747,7 @@
                 <w:noProof/>
                 <w:webHidden/>
               </w:rPr>
-              <w:instrText xml:space="preserve"> PAGEREF _Toc464728260 \h </w:instrText>
+              <w:instrText xml:space="preserve"> PAGEREF _Toc465094598 \h </w:instrText>
             </w:r>
             <w:r>
               <w:rPr>
@@ -779,9 +786,10 @@
             </w:tabs>
             <w:rPr>
               <w:noProof/>
+              <w:lang w:eastAsia="en-US"/>
             </w:rPr>
           </w:pPr>
-          <w:hyperlink w:anchor="_Toc464728261" w:history="1">
+          <w:hyperlink w:anchor="_Toc465094599" w:history="1">
             <w:r>
               <w:rPr>
                 <w:rStyle w:val="Hyperlink"/>
@@ -809,7 +817,7 @@
                 <w:noProof/>
                 <w:webHidden/>
               </w:rPr>
-              <w:instrText xml:space="preserve"> PAGEREF _Toc464728261 \h </w:instrText>
+              <w:instrText xml:space="preserve"> PAGEREF _Toc465094599 \h </w:instrText>
             </w:r>
             <w:r>
               <w:rPr>
@@ -848,9 +856,10 @@
             </w:tabs>
             <w:rPr>
               <w:noProof/>
+              <w:lang w:eastAsia="en-US"/>
             </w:rPr>
           </w:pPr>
-          <w:hyperlink w:anchor="_Toc464728262" w:history="1">
+          <w:hyperlink w:anchor="_Toc465094600" w:history="1">
             <w:r>
               <w:rPr>
                 <w:rStyle w:val="Hyperlink"/>
@@ -878,7 +887,7 @@
                 <w:noProof/>
                 <w:webHidden/>
               </w:rPr>
-              <w:instrText xml:space="preserve"> PAGEREF _Toc464728262 \h </w:instrText>
+              <w:instrText xml:space="preserve"> PAGEREF _Toc465094600 \h </w:instrText>
             </w:r>
             <w:r>
               <w:rPr>
@@ -917,9 +926,10 @@
             </w:tabs>
             <w:rPr>
               <w:noProof/>
+              <w:lang w:eastAsia="en-US"/>
             </w:rPr>
           </w:pPr>
-          <w:hyperlink w:anchor="_Toc464728263" w:history="1">
+          <w:hyperlink w:anchor="_Toc465094601" w:history="1">
             <w:r>
               <w:rPr>
                 <w:rStyle w:val="Hyperlink"/>
@@ -947,7 +957,7 @@
                 <w:noProof/>
                 <w:webHidden/>
               </w:rPr>
-              <w:instrText xml:space="preserve"> PAGEREF _Toc464728263 \h </w:instrText>
+              <w:instrText xml:space="preserve"> PAGEREF _Toc465094601 \h </w:instrText>
             </w:r>
             <w:r>
               <w:rPr>
@@ -986,9 +996,10 @@
             </w:tabs>
             <w:rPr>
               <w:noProof/>
+              <w:lang w:eastAsia="en-US"/>
             </w:rPr>
           </w:pPr>
-          <w:hyperlink w:anchor="_Toc464728264" w:history="1">
+          <w:hyperlink w:anchor="_Toc465094602" w:history="1">
             <w:r>
               <w:rPr>
                 <w:rStyle w:val="Hyperlink"/>
@@ -997,8 +1008,6 @@
               </w:rPr>
               <w:t>Búsqueda</w:t>
             </w:r>
-            <w:bookmarkStart w:id="0" w:name="_GoBack"/>
-            <w:bookmarkEnd w:id="0"/>
             <w:r>
               <w:rPr>
                 <w:noProof/>
@@ -1018,7 +1027,7 @@
                 <w:noProof/>
                 <w:webHidden/>
               </w:rPr>
-              <w:instrText xml:space="preserve"> PAGEREF _Toc464728264 \h </w:instrText>
+              <w:instrText xml:space="preserve"> PAGEREF _Toc465094602 \h </w:instrText>
             </w:r>
             <w:r>
               <w:rPr>
@@ -1057,9 +1066,10 @@
             </w:tabs>
             <w:rPr>
               <w:noProof/>
+              <w:lang w:eastAsia="en-US"/>
             </w:rPr>
           </w:pPr>
-          <w:hyperlink w:anchor="_Toc464728265" w:history="1">
+          <w:hyperlink w:anchor="_Toc465094603" w:history="1">
             <w:r>
               <w:rPr>
                 <w:rStyle w:val="Hyperlink"/>
@@ -1087,7 +1097,7 @@
                 <w:noProof/>
                 <w:webHidden/>
               </w:rPr>
-              <w:instrText xml:space="preserve"> PAGEREF _Toc464728265 \h </w:instrText>
+              <w:instrText xml:space="preserve"> PAGEREF _Toc465094603 \h </w:instrText>
             </w:r>
             <w:r>
               <w:rPr>
@@ -1126,9 +1136,10 @@
             </w:tabs>
             <w:rPr>
               <w:noProof/>
+              <w:lang w:eastAsia="en-US"/>
             </w:rPr>
           </w:pPr>
-          <w:hyperlink w:anchor="_Toc464728266" w:history="1">
+          <w:hyperlink w:anchor="_Toc465094604" w:history="1">
             <w:r>
               <w:rPr>
                 <w:rStyle w:val="Hyperlink"/>
@@ -1156,7 +1167,7 @@
                 <w:noProof/>
                 <w:webHidden/>
               </w:rPr>
-              <w:instrText xml:space="preserve"> PAGEREF _Toc464728266 \h </w:instrText>
+              <w:instrText xml:space="preserve"> PAGEREF _Toc465094604 \h </w:instrText>
             </w:r>
             <w:r>
               <w:rPr>
@@ -1195,9 +1206,10 @@
             </w:tabs>
             <w:rPr>
               <w:noProof/>
+              <w:lang w:eastAsia="en-US"/>
             </w:rPr>
           </w:pPr>
-          <w:hyperlink w:anchor="_Toc464728267" w:history="1">
+          <w:hyperlink w:anchor="_Toc465094605" w:history="1">
             <w:r>
               <w:rPr>
                 <w:rStyle w:val="Hyperlink"/>
@@ -1225,7 +1237,7 @@
                 <w:noProof/>
                 <w:webHidden/>
               </w:rPr>
-              <w:instrText xml:space="preserve"> PAGEREF _Toc464728267 \h </w:instrText>
+              <w:instrText xml:space="preserve"> PAGEREF _Toc465094605 \h </w:instrText>
             </w:r>
             <w:r>
               <w:rPr>
@@ -1264,9 +1276,10 @@
             </w:tabs>
             <w:rPr>
               <w:noProof/>
+              <w:lang w:eastAsia="en-US"/>
             </w:rPr>
           </w:pPr>
-          <w:hyperlink w:anchor="_Toc464728268" w:history="1">
+          <w:hyperlink w:anchor="_Toc465094606" w:history="1">
             <w:r>
               <w:rPr>
                 <w:rStyle w:val="Hyperlink"/>
@@ -1294,7 +1307,7 @@
                 <w:noProof/>
                 <w:webHidden/>
               </w:rPr>
-              <w:instrText xml:space="preserve"> PAGEREF _Toc464728268 \h </w:instrText>
+              <w:instrText xml:space="preserve"> PAGEREF _Toc465094606 \h </w:instrText>
             </w:r>
             <w:r>
               <w:rPr>
@@ -1315,6 +1328,286 @@
                 <w:webHidden/>
               </w:rPr>
               <w:t>8</w:t>
+            </w:r>
+            <w:r>
+              <w:rPr>
+                <w:noProof/>
+                <w:webHidden/>
+              </w:rPr>
+              <w:fldChar w:fldCharType="end"/>
+            </w:r>
+          </w:hyperlink>
+        </w:p>
+        <w:p>
+          <w:pPr>
+            <w:pStyle w:val="TOC2"/>
+            <w:tabs>
+              <w:tab w:val="right" w:leader="dot" w:pos="9350"/>
+            </w:tabs>
+            <w:rPr>
+              <w:noProof/>
+              <w:lang w:eastAsia="en-US"/>
+            </w:rPr>
+          </w:pPr>
+          <w:hyperlink w:anchor="_Toc465094607" w:history="1">
+            <w:r>
+              <w:rPr>
+                <w:rStyle w:val="Hyperlink"/>
+                <w:noProof/>
+                <w:lang w:val="es-MX"/>
+              </w:rPr>
+              <w:t>Complejidad en la aplicación</w:t>
+            </w:r>
+            <w:r>
+              <w:rPr>
+                <w:noProof/>
+                <w:webHidden/>
+              </w:rPr>
+              <w:tab/>
+            </w:r>
+            <w:r>
+              <w:rPr>
+                <w:noProof/>
+                <w:webHidden/>
+              </w:rPr>
+              <w:fldChar w:fldCharType="begin"/>
+            </w:r>
+            <w:r>
+              <w:rPr>
+                <w:noProof/>
+                <w:webHidden/>
+              </w:rPr>
+              <w:instrText xml:space="preserve"> PAGEREF _Toc465094607 \h </w:instrText>
+            </w:r>
+            <w:r>
+              <w:rPr>
+                <w:noProof/>
+                <w:webHidden/>
+              </w:rPr>
+            </w:r>
+            <w:r>
+              <w:rPr>
+                <w:noProof/>
+                <w:webHidden/>
+              </w:rPr>
+              <w:fldChar w:fldCharType="separate"/>
+            </w:r>
+            <w:r>
+              <w:rPr>
+                <w:noProof/>
+                <w:webHidden/>
+              </w:rPr>
+              <w:t>8</w:t>
+            </w:r>
+            <w:r>
+              <w:rPr>
+                <w:noProof/>
+                <w:webHidden/>
+              </w:rPr>
+              <w:fldChar w:fldCharType="end"/>
+            </w:r>
+          </w:hyperlink>
+        </w:p>
+        <w:p>
+          <w:pPr>
+            <w:pStyle w:val="TOC3"/>
+            <w:tabs>
+              <w:tab w:val="right" w:leader="dot" w:pos="9350"/>
+            </w:tabs>
+            <w:rPr>
+              <w:noProof/>
+              <w:lang w:eastAsia="en-US"/>
+            </w:rPr>
+          </w:pPr>
+          <w:hyperlink w:anchor="_Toc465094608" w:history="1">
+            <w:r>
+              <w:rPr>
+                <w:rStyle w:val="Hyperlink"/>
+                <w:noProof/>
+                <w:lang w:val="es-MX"/>
+              </w:rPr>
+              <w:t>Inserción</w:t>
+            </w:r>
+            <w:r>
+              <w:rPr>
+                <w:noProof/>
+                <w:webHidden/>
+              </w:rPr>
+              <w:tab/>
+            </w:r>
+            <w:r>
+              <w:rPr>
+                <w:noProof/>
+                <w:webHidden/>
+              </w:rPr>
+              <w:fldChar w:fldCharType="begin"/>
+            </w:r>
+            <w:r>
+              <w:rPr>
+                <w:noProof/>
+                <w:webHidden/>
+              </w:rPr>
+              <w:instrText xml:space="preserve"> PAGEREF _Toc465094608 \h </w:instrText>
+            </w:r>
+            <w:r>
+              <w:rPr>
+                <w:noProof/>
+                <w:webHidden/>
+              </w:rPr>
+            </w:r>
+            <w:r>
+              <w:rPr>
+                <w:noProof/>
+                <w:webHidden/>
+              </w:rPr>
+              <w:fldChar w:fldCharType="separate"/>
+            </w:r>
+            <w:r>
+              <w:rPr>
+                <w:noProof/>
+                <w:webHidden/>
+              </w:rPr>
+              <w:t>9</w:t>
+            </w:r>
+            <w:r>
+              <w:rPr>
+                <w:noProof/>
+                <w:webHidden/>
+              </w:rPr>
+              <w:fldChar w:fldCharType="end"/>
+            </w:r>
+          </w:hyperlink>
+        </w:p>
+        <w:p>
+          <w:pPr>
+            <w:pStyle w:val="TOC3"/>
+            <w:tabs>
+              <w:tab w:val="right" w:leader="dot" w:pos="9350"/>
+            </w:tabs>
+            <w:rPr>
+              <w:noProof/>
+              <w:lang w:eastAsia="en-US"/>
+            </w:rPr>
+          </w:pPr>
+          <w:hyperlink w:anchor="_Toc465094609" w:history="1">
+            <w:r>
+              <w:rPr>
+                <w:rStyle w:val="Hyperlink"/>
+                <w:noProof/>
+                <w:lang w:val="es-MX"/>
+              </w:rPr>
+              <w:t>Eliminación</w:t>
+            </w:r>
+            <w:r>
+              <w:rPr>
+                <w:noProof/>
+                <w:webHidden/>
+              </w:rPr>
+              <w:tab/>
+            </w:r>
+            <w:r>
+              <w:rPr>
+                <w:noProof/>
+                <w:webHidden/>
+              </w:rPr>
+              <w:fldChar w:fldCharType="begin"/>
+            </w:r>
+            <w:r>
+              <w:rPr>
+                <w:noProof/>
+                <w:webHidden/>
+              </w:rPr>
+              <w:instrText xml:space="preserve"> PAGEREF _Toc465094609 \h </w:instrText>
+            </w:r>
+            <w:r>
+              <w:rPr>
+                <w:noProof/>
+                <w:webHidden/>
+              </w:rPr>
+            </w:r>
+            <w:r>
+              <w:rPr>
+                <w:noProof/>
+                <w:webHidden/>
+              </w:rPr>
+              <w:fldChar w:fldCharType="separate"/>
+            </w:r>
+            <w:r>
+              <w:rPr>
+                <w:noProof/>
+                <w:webHidden/>
+              </w:rPr>
+              <w:t>9</w:t>
+            </w:r>
+            <w:r>
+              <w:rPr>
+                <w:noProof/>
+                <w:webHidden/>
+              </w:rPr>
+              <w:fldChar w:fldCharType="end"/>
+            </w:r>
+          </w:hyperlink>
+        </w:p>
+        <w:p>
+          <w:pPr>
+            <w:pStyle w:val="TOC3"/>
+            <w:tabs>
+              <w:tab w:val="right" w:leader="dot" w:pos="9350"/>
+            </w:tabs>
+            <w:rPr>
+              <w:noProof/>
+              <w:lang w:eastAsia="en-US"/>
+            </w:rPr>
+          </w:pPr>
+          <w:hyperlink w:anchor="_Toc465094610" w:history="1">
+            <w:r>
+              <w:rPr>
+                <w:rStyle w:val="Hyperlink"/>
+                <w:noProof/>
+                <w:lang w:val="es-MX"/>
+              </w:rPr>
+              <w:t>Búsqueda</w:t>
+            </w:r>
+            <w:r>
+              <w:rPr>
+                <w:noProof/>
+                <w:webHidden/>
+              </w:rPr>
+              <w:tab/>
+            </w:r>
+            <w:r>
+              <w:rPr>
+                <w:noProof/>
+                <w:webHidden/>
+              </w:rPr>
+              <w:fldChar w:fldCharType="begin"/>
+            </w:r>
+            <w:r>
+              <w:rPr>
+                <w:noProof/>
+                <w:webHidden/>
+              </w:rPr>
+              <w:instrText xml:space="preserve"> PAGEREF _Toc465094610 \h </w:instrText>
+            </w:r>
+            <w:r>
+              <w:rPr>
+                <w:noProof/>
+                <w:webHidden/>
+              </w:rPr>
+            </w:r>
+            <w:r>
+              <w:rPr>
+                <w:noProof/>
+                <w:webHidden/>
+              </w:rPr>
+              <w:fldChar w:fldCharType="separate"/>
+            </w:r>
+            <w:r>
+              <w:rPr>
+                <w:noProof/>
+                <w:webHidden/>
+              </w:rPr>
+              <w:t>9</w:t>
             </w:r>
             <w:r>
               <w:rPr>
@@ -1333,9 +1626,10 @@
             </w:tabs>
             <w:rPr>
               <w:noProof/>
+              <w:lang w:eastAsia="en-US"/>
             </w:rPr>
           </w:pPr>
-          <w:hyperlink w:anchor="_Toc464728269" w:history="1">
+          <w:hyperlink w:anchor="_Toc465094611" w:history="1">
             <w:r>
               <w:rPr>
                 <w:rStyle w:val="Hyperlink"/>
@@ -1363,7 +1657,7 @@
                 <w:noProof/>
                 <w:webHidden/>
               </w:rPr>
-              <w:instrText xml:space="preserve"> PAGEREF _Toc464728269 \h </w:instrText>
+              <w:instrText xml:space="preserve"> PAGEREF _Toc465094611 \h </w:instrText>
             </w:r>
             <w:r>
               <w:rPr>
@@ -1383,7 +1677,7 @@
                 <w:noProof/>
                 <w:webHidden/>
               </w:rPr>
-              <w:t>9</w:t>
+              <w:t>10</w:t>
             </w:r>
             <w:r>
               <w:rPr>
@@ -1402,9 +1696,10 @@
             </w:tabs>
             <w:rPr>
               <w:noProof/>
+              <w:lang w:eastAsia="en-US"/>
             </w:rPr>
           </w:pPr>
-          <w:hyperlink w:anchor="_Toc464728270" w:history="1">
+          <w:hyperlink w:anchor="_Toc465094612" w:history="1">
             <w:r>
               <w:rPr>
                 <w:rStyle w:val="Hyperlink"/>
@@ -1432,7 +1727,7 @@
                 <w:noProof/>
                 <w:webHidden/>
               </w:rPr>
-              <w:instrText xml:space="preserve"> PAGEREF _Toc464728270 \h </w:instrText>
+              <w:instrText xml:space="preserve"> PAGEREF _Toc465094612 \h </w:instrText>
             </w:r>
             <w:r>
               <w:rPr>
@@ -1452,7 +1747,7 @@
                 <w:noProof/>
                 <w:webHidden/>
               </w:rPr>
-              <w:t>9</w:t>
+              <w:t>10</w:t>
             </w:r>
             <w:r>
               <w:rPr>
@@ -1471,9 +1766,10 @@
             </w:tabs>
             <w:rPr>
               <w:noProof/>
+              <w:lang w:eastAsia="en-US"/>
             </w:rPr>
           </w:pPr>
-          <w:hyperlink w:anchor="_Toc464728271" w:history="1">
+          <w:hyperlink w:anchor="_Toc465094613" w:history="1">
             <w:r>
               <w:rPr>
                 <w:rStyle w:val="Hyperlink"/>
@@ -1501,7 +1797,7 @@
                 <w:noProof/>
                 <w:webHidden/>
               </w:rPr>
-              <w:instrText xml:space="preserve"> PAGEREF _Toc464728271 \h </w:instrText>
+              <w:instrText xml:space="preserve"> PAGEREF _Toc465094613 \h </w:instrText>
             </w:r>
             <w:r>
               <w:rPr>
@@ -1521,7 +1817,7 @@
                 <w:noProof/>
                 <w:webHidden/>
               </w:rPr>
-              <w:t>9</w:t>
+              <w:t>10</w:t>
             </w:r>
             <w:r>
               <w:rPr>
@@ -1540,9 +1836,10 @@
             </w:tabs>
             <w:rPr>
               <w:noProof/>
+              <w:lang w:eastAsia="en-US"/>
             </w:rPr>
           </w:pPr>
-          <w:hyperlink w:anchor="_Toc464728272" w:history="1">
+          <w:hyperlink w:anchor="_Toc465094614" w:history="1">
             <w:r>
               <w:rPr>
                 <w:rStyle w:val="Hyperlink"/>
@@ -1570,7 +1867,7 @@
                 <w:noProof/>
                 <w:webHidden/>
               </w:rPr>
-              <w:instrText xml:space="preserve"> PAGEREF _Toc464728272 \h </w:instrText>
+              <w:instrText xml:space="preserve"> PAGEREF _Toc465094614 \h </w:instrText>
             </w:r>
             <w:r>
               <w:rPr>
@@ -1590,7 +1887,7 @@
                 <w:noProof/>
                 <w:webHidden/>
               </w:rPr>
-              <w:t>10</w:t>
+              <w:t>11</w:t>
             </w:r>
             <w:r>
               <w:rPr>
@@ -1609,9 +1906,10 @@
             </w:tabs>
             <w:rPr>
               <w:noProof/>
+              <w:lang w:eastAsia="en-US"/>
             </w:rPr>
           </w:pPr>
-          <w:hyperlink w:anchor="_Toc464728273" w:history="1">
+          <w:hyperlink w:anchor="_Toc465094615" w:history="1">
             <w:r>
               <w:rPr>
                 <w:rStyle w:val="Hyperlink"/>
@@ -1639,7 +1937,7 @@
                 <w:noProof/>
                 <w:webHidden/>
               </w:rPr>
-              <w:instrText xml:space="preserve"> PAGEREF _Toc464728273 \h </w:instrText>
+              <w:instrText xml:space="preserve"> PAGEREF _Toc465094615 \h </w:instrText>
             </w:r>
             <w:r>
               <w:rPr>
@@ -1659,7 +1957,7 @@
                 <w:noProof/>
                 <w:webHidden/>
               </w:rPr>
-              <w:t>11</w:t>
+              <w:t>12</w:t>
             </w:r>
             <w:r>
               <w:rPr>
@@ -1678,9 +1976,10 @@
             </w:tabs>
             <w:rPr>
               <w:noProof/>
+              <w:lang w:eastAsia="en-US"/>
             </w:rPr>
           </w:pPr>
-          <w:hyperlink w:anchor="_Toc464728274" w:history="1">
+          <w:hyperlink w:anchor="_Toc465094616" w:history="1">
             <w:r>
               <w:rPr>
                 <w:rStyle w:val="Hyperlink"/>
@@ -1708,7 +2007,7 @@
                 <w:noProof/>
                 <w:webHidden/>
               </w:rPr>
-              <w:instrText xml:space="preserve"> PAGEREF _Toc464728274 \h </w:instrText>
+              <w:instrText xml:space="preserve"> PAGEREF _Toc465094616 \h </w:instrText>
             </w:r>
             <w:r>
               <w:rPr>
@@ -1728,7 +2027,7 @@
                 <w:noProof/>
                 <w:webHidden/>
               </w:rPr>
-              <w:t>12</w:t>
+              <w:t>13</w:t>
             </w:r>
             <w:r>
               <w:rPr>
@@ -1747,9 +2046,10 @@
             </w:tabs>
             <w:rPr>
               <w:noProof/>
+              <w:lang w:eastAsia="en-US"/>
             </w:rPr>
           </w:pPr>
-          <w:hyperlink w:anchor="_Toc464728275" w:history="1">
+          <w:hyperlink w:anchor="_Toc465094617" w:history="1">
             <w:r>
               <w:rPr>
                 <w:rStyle w:val="Hyperlink"/>
@@ -1777,7 +2077,7 @@
                 <w:noProof/>
                 <w:webHidden/>
               </w:rPr>
-              <w:instrText xml:space="preserve"> PAGEREF _Toc464728275 \h </w:instrText>
+              <w:instrText xml:space="preserve"> PAGEREF _Toc465094617 \h </w:instrText>
             </w:r>
             <w:r>
               <w:rPr>
@@ -1797,7 +2097,7 @@
                 <w:noProof/>
                 <w:webHidden/>
               </w:rPr>
-              <w:t>13</w:t>
+              <w:t>14</w:t>
             </w:r>
             <w:r>
               <w:rPr>
@@ -1816,9 +2116,10 @@
             </w:tabs>
             <w:rPr>
               <w:noProof/>
+              <w:lang w:eastAsia="en-US"/>
             </w:rPr>
           </w:pPr>
-          <w:hyperlink w:anchor="_Toc464728276" w:history="1">
+          <w:hyperlink w:anchor="_Toc465094618" w:history="1">
             <w:r>
               <w:rPr>
                 <w:rStyle w:val="Hyperlink"/>
@@ -1846,7 +2147,7 @@
                 <w:noProof/>
                 <w:webHidden/>
               </w:rPr>
-              <w:instrText xml:space="preserve"> PAGEREF _Toc464728276 \h </w:instrText>
+              <w:instrText xml:space="preserve"> PAGEREF _Toc465094618 \h </w:instrText>
             </w:r>
             <w:r>
               <w:rPr>
@@ -1866,7 +2167,7 @@
                 <w:noProof/>
                 <w:webHidden/>
               </w:rPr>
-              <w:t>14</w:t>
+              <w:t>15</w:t>
             </w:r>
             <w:r>
               <w:rPr>
@@ -1915,7 +2216,7 @@
           <w:lang w:val="es-MX"/>
         </w:rPr>
       </w:pPr>
-      <w:bookmarkStart w:id="1" w:name="_Toc464728254"/>
+      <w:bookmarkStart w:id="0" w:name="_Toc465094592"/>
       <w:r>
         <w:rPr>
           <w:lang w:val="es-MX"/>
@@ -1923,7 +2224,7 @@
         <w:lastRenderedPageBreak/>
         <w:t>Tabla Hash</w:t>
       </w:r>
-      <w:bookmarkEnd w:id="1"/>
+      <w:bookmarkEnd w:id="0"/>
     </w:p>
     <w:p>
       <w:pPr>
@@ -2083,14 +2384,14 @@
           <w:lang w:val="es-MX"/>
         </w:rPr>
       </w:pPr>
-      <w:bookmarkStart w:id="2" w:name="_Toc464728255"/>
+      <w:bookmarkStart w:id="1" w:name="_Toc465094593"/>
       <w:r>
         <w:rPr>
           <w:lang w:val="es-MX"/>
         </w:rPr>
         <w:t>Algoritmo Hash</w:t>
       </w:r>
-      <w:bookmarkEnd w:id="2"/>
+      <w:bookmarkEnd w:id="1"/>
     </w:p>
     <w:p>
       <w:pPr>
@@ -2839,14 +3140,14 @@
           <w:lang w:val="es-MX"/>
         </w:rPr>
       </w:pPr>
-      <w:bookmarkStart w:id="3" w:name="_Toc464728256"/>
+      <w:bookmarkStart w:id="2" w:name="_Toc465094594"/>
       <w:r>
         <w:rPr>
           <w:lang w:val="es-MX"/>
         </w:rPr>
         <w:t>Arboles Balanceados</w:t>
       </w:r>
-      <w:bookmarkEnd w:id="3"/>
+      <w:bookmarkEnd w:id="2"/>
     </w:p>
     <w:p>
       <w:pPr>
@@ -3192,7 +3493,7 @@
           <w:lang w:val="es-MX"/>
         </w:rPr>
       </w:pPr>
-      <w:bookmarkStart w:id="4" w:name="_Toc464728257"/>
+      <w:bookmarkStart w:id="3" w:name="_Toc465094595"/>
       <w:r>
         <w:rPr>
           <w:lang w:val="es-MX"/>
@@ -3200,7 +3501,7 @@
         <w:lastRenderedPageBreak/>
         <w:t>Arboles AVL</w:t>
       </w:r>
-      <w:bookmarkEnd w:id="4"/>
+      <w:bookmarkEnd w:id="3"/>
     </w:p>
     <w:p>
       <w:pPr>
@@ -3464,7 +3765,7 @@
           <w:noProof/>
         </w:rPr>
       </w:pPr>
-      <w:bookmarkStart w:id="5" w:name="_Toc464728258"/>
+      <w:bookmarkStart w:id="4" w:name="_Toc465094596"/>
       <w:r>
         <w:rPr>
           <w:noProof/>
@@ -3472,7 +3773,7 @@
         <w:lastRenderedPageBreak/>
         <w:t>Operaciones</w:t>
       </w:r>
-      <w:bookmarkEnd w:id="5"/>
+      <w:bookmarkEnd w:id="4"/>
     </w:p>
     <w:p>
       <w:pPr>
@@ -3977,7 +4278,7 @@
           <w:lang w:val="es-MX"/>
         </w:rPr>
       </w:pPr>
-      <w:bookmarkStart w:id="6" w:name="_Toc464728259"/>
+      <w:bookmarkStart w:id="5" w:name="_Toc465094597"/>
       <w:r>
         <w:rPr>
           <w:lang w:val="es-MX"/>
@@ -3985,7 +4286,7 @@
         <w:lastRenderedPageBreak/>
         <w:t>Análisis de Complejidad</w:t>
       </w:r>
-      <w:bookmarkEnd w:id="6"/>
+      <w:bookmarkEnd w:id="5"/>
     </w:p>
     <w:p>
       <w:pPr>
@@ -4009,14 +4310,14 @@
           <w:lang w:val="es-MX"/>
         </w:rPr>
       </w:pPr>
-      <w:bookmarkStart w:id="7" w:name="_Toc464728260"/>
+      <w:bookmarkStart w:id="6" w:name="_Toc465094598"/>
       <w:r>
         <w:rPr>
           <w:lang w:val="es-MX"/>
         </w:rPr>
         <w:t>Órdenes de Complejidad</w:t>
       </w:r>
-      <w:bookmarkEnd w:id="7"/>
+      <w:bookmarkEnd w:id="6"/>
     </w:p>
     <w:p>
       <w:pPr>
@@ -4415,14 +4716,14 @@
           <w:lang w:val="es-MX"/>
         </w:rPr>
       </w:pPr>
-      <w:bookmarkStart w:id="8" w:name="_Toc464728261"/>
+      <w:bookmarkStart w:id="7" w:name="_Toc465094599"/>
       <w:r>
         <w:rPr>
           <w:lang w:val="es-MX"/>
         </w:rPr>
         <w:t>Función Hash</w:t>
       </w:r>
-      <w:bookmarkEnd w:id="8"/>
+      <w:bookmarkEnd w:id="7"/>
     </w:p>
     <w:p>
       <w:pPr>
@@ -4479,12 +4780,14 @@
                 <w:lang w:val="es-MX"/>
               </w:rPr>
             </w:pPr>
+            <w:bookmarkStart w:id="8" w:name="_Toc465094600"/>
             <w:r>
               <w:rPr>
                 <w:lang w:val="es-MX"/>
               </w:rPr>
               <w:t>Inserción</w:t>
             </w:r>
+            <w:bookmarkEnd w:id="8"/>
           </w:p>
         </w:tc>
         <w:tc>
@@ -4500,12 +4803,14 @@
                 <w:lang w:val="es-MX"/>
               </w:rPr>
             </w:pPr>
+            <w:bookmarkStart w:id="9" w:name="_Toc465094601"/>
             <w:r>
               <w:rPr>
                 <w:lang w:val="es-MX"/>
               </w:rPr>
               <w:t>Eliminación</w:t>
             </w:r>
+            <w:bookmarkEnd w:id="9"/>
           </w:p>
         </w:tc>
         <w:tc>
@@ -4521,12 +4826,14 @@
                 <w:lang w:val="es-MX"/>
               </w:rPr>
             </w:pPr>
+            <w:bookmarkStart w:id="10" w:name="_Toc465094602"/>
             <w:r>
               <w:rPr>
                 <w:lang w:val="es-MX"/>
               </w:rPr>
               <w:t>Búsqueda</w:t>
             </w:r>
+            <w:bookmarkEnd w:id="10"/>
           </w:p>
         </w:tc>
       </w:tr>
@@ -4861,7 +5168,7 @@
           <w:lang w:val="es-MX"/>
         </w:rPr>
       </w:pPr>
-      <w:bookmarkStart w:id="9" w:name="_Toc464728265"/>
+      <w:bookmarkStart w:id="11" w:name="_Toc465094603"/>
       <w:r>
         <w:rPr>
           <w:lang w:val="es-MX"/>
@@ -4869,7 +5176,7 @@
         <w:lastRenderedPageBreak/>
         <w:t>Árbol AVL</w:t>
       </w:r>
-      <w:bookmarkEnd w:id="9"/>
+      <w:bookmarkEnd w:id="11"/>
     </w:p>
     <w:p>
       <w:pPr>
@@ -4926,12 +5233,14 @@
                 <w:lang w:val="es-MX"/>
               </w:rPr>
             </w:pPr>
+            <w:bookmarkStart w:id="12" w:name="_Toc465094604"/>
             <w:r>
               <w:rPr>
                 <w:lang w:val="es-MX"/>
               </w:rPr>
               <w:t>Inserción</w:t>
             </w:r>
+            <w:bookmarkEnd w:id="12"/>
           </w:p>
         </w:tc>
         <w:tc>
@@ -4947,12 +5256,14 @@
                 <w:lang w:val="es-MX"/>
               </w:rPr>
             </w:pPr>
+            <w:bookmarkStart w:id="13" w:name="_Toc465094605"/>
             <w:r>
               <w:rPr>
                 <w:lang w:val="es-MX"/>
               </w:rPr>
               <w:t>Eliminación</w:t>
             </w:r>
+            <w:bookmarkEnd w:id="13"/>
           </w:p>
         </w:tc>
         <w:tc>
@@ -4968,12 +5279,14 @@
                 <w:lang w:val="es-MX"/>
               </w:rPr>
             </w:pPr>
+            <w:bookmarkStart w:id="14" w:name="_Toc465094606"/>
             <w:r>
               <w:rPr>
                 <w:lang w:val="es-MX"/>
               </w:rPr>
               <w:t>Búsqueda</w:t>
             </w:r>
+            <w:bookmarkEnd w:id="14"/>
           </w:p>
         </w:tc>
       </w:tr>
@@ -6844,12 +7157,14 @@
           <w:lang w:val="es-MX"/>
         </w:rPr>
       </w:pPr>
+      <w:bookmarkStart w:id="15" w:name="_Toc465094607"/>
       <w:r>
         <w:rPr>
           <w:lang w:val="es-MX"/>
         </w:rPr>
         <w:t>Complejidad en la aplicación</w:t>
       </w:r>
+      <w:bookmarkEnd w:id="15"/>
     </w:p>
     <w:p>
       <w:pPr>
@@ -6914,12 +7229,14 @@
                 <w:lang w:val="es-MX"/>
               </w:rPr>
             </w:pPr>
+            <w:bookmarkStart w:id="16" w:name="_Toc465094608"/>
             <w:r>
               <w:rPr>
                 <w:lang w:val="es-MX"/>
               </w:rPr>
               <w:t>Inserción</w:t>
             </w:r>
+            <w:bookmarkEnd w:id="16"/>
           </w:p>
         </w:tc>
         <w:tc>
@@ -6935,12 +7252,14 @@
                 <w:lang w:val="es-MX"/>
               </w:rPr>
             </w:pPr>
+            <w:bookmarkStart w:id="17" w:name="_Toc465094609"/>
             <w:r>
               <w:rPr>
                 <w:lang w:val="es-MX"/>
               </w:rPr>
               <w:t>Eliminación</w:t>
             </w:r>
+            <w:bookmarkEnd w:id="17"/>
           </w:p>
         </w:tc>
         <w:tc>
@@ -6956,12 +7275,14 @@
                 <w:lang w:val="es-MX"/>
               </w:rPr>
             </w:pPr>
+            <w:bookmarkStart w:id="18" w:name="_Toc465094610"/>
             <w:r>
               <w:rPr>
                 <w:lang w:val="es-MX"/>
               </w:rPr>
               <w:t>Búsqueda</w:t>
             </w:r>
+            <w:bookmarkEnd w:id="18"/>
           </w:p>
         </w:tc>
       </w:tr>
@@ -7449,7 +7770,7 @@
           <w:lang w:val="es-MX"/>
         </w:rPr>
       </w:pPr>
-      <w:bookmarkStart w:id="10" w:name="_Toc464728269"/>
+      <w:bookmarkStart w:id="19" w:name="_Toc465094611"/>
       <w:r>
         <w:rPr>
           <w:lang w:val="es-MX"/>
@@ -7457,7 +7778,7 @@
         <w:lastRenderedPageBreak/>
         <w:t>Anexo</w:t>
       </w:r>
-      <w:bookmarkEnd w:id="10"/>
+      <w:bookmarkEnd w:id="19"/>
     </w:p>
     <w:p>
       <w:pPr>
@@ -7466,14 +7787,14 @@
           <w:lang w:val="es-MX"/>
         </w:rPr>
       </w:pPr>
-      <w:bookmarkStart w:id="11" w:name="_Toc464728270"/>
+      <w:bookmarkStart w:id="20" w:name="_Toc465094612"/>
       <w:r>
         <w:rPr>
           <w:lang w:val="es-MX"/>
         </w:rPr>
         <w:t>Uso de la aplicación:</w:t>
       </w:r>
-      <w:bookmarkEnd w:id="11"/>
+      <w:bookmarkEnd w:id="20"/>
     </w:p>
     <w:p>
       <w:pPr>
@@ -7489,14 +7810,14 @@
           <w:lang w:val="es-MX"/>
         </w:rPr>
       </w:pPr>
-      <w:bookmarkStart w:id="12" w:name="_Toc464728271"/>
+      <w:bookmarkStart w:id="21" w:name="_Toc465094613"/>
       <w:r>
         <w:rPr>
           <w:lang w:val="es-MX"/>
         </w:rPr>
         <w:t>Crear un registro automáticamente</w:t>
       </w:r>
-      <w:bookmarkEnd w:id="12"/>
+      <w:bookmarkEnd w:id="21"/>
     </w:p>
     <w:p>
       <w:pPr>
@@ -7766,7 +8087,7 @@
           <w:lang w:val="es-MX"/>
         </w:rPr>
       </w:pPr>
-      <w:bookmarkStart w:id="13" w:name="_Toc464728272"/>
+      <w:bookmarkStart w:id="22" w:name="_Toc465094614"/>
       <w:r>
         <w:rPr>
           <w:lang w:val="es-MX"/>
@@ -7774,7 +8095,7 @@
         <w:lastRenderedPageBreak/>
         <w:t>Crear un registro nuevo manualmente:</w:t>
       </w:r>
-      <w:bookmarkEnd w:id="13"/>
+      <w:bookmarkEnd w:id="22"/>
     </w:p>
     <w:p>
       <w:pPr>
@@ -8174,7 +8495,7 @@
           <w:lang w:val="es-MX"/>
         </w:rPr>
       </w:pPr>
-      <w:bookmarkStart w:id="14" w:name="_Toc464728273"/>
+      <w:bookmarkStart w:id="23" w:name="_Toc465094615"/>
       <w:r>
         <w:rPr>
           <w:lang w:val="es-MX"/>
@@ -8182,7 +8503,7 @@
         <w:lastRenderedPageBreak/>
         <w:t>Buscar un registro</w:t>
       </w:r>
-      <w:bookmarkEnd w:id="14"/>
+      <w:bookmarkEnd w:id="23"/>
     </w:p>
     <w:p>
       <w:pPr>
@@ -8427,7 +8748,7 @@
           <w:lang w:val="es-MX"/>
         </w:rPr>
       </w:pPr>
-      <w:bookmarkStart w:id="15" w:name="_Toc464728274"/>
+      <w:bookmarkStart w:id="24" w:name="_Toc465094616"/>
       <w:r>
         <w:rPr>
           <w:lang w:val="es-MX"/>
@@ -8435,7 +8756,7 @@
         <w:lastRenderedPageBreak/>
         <w:t>Editar un registro</w:t>
       </w:r>
-      <w:bookmarkEnd w:id="15"/>
+      <w:bookmarkEnd w:id="24"/>
     </w:p>
     <w:p>
       <w:pPr>
@@ -8714,7 +9035,7 @@
           <w:lang w:val="es-MX"/>
         </w:rPr>
       </w:pPr>
-      <w:bookmarkStart w:id="16" w:name="_Toc464728275"/>
+      <w:bookmarkStart w:id="25" w:name="_Toc465094617"/>
       <w:r>
         <w:rPr>
           <w:lang w:val="es-MX"/>
@@ -8722,7 +9043,7 @@
         <w:lastRenderedPageBreak/>
         <w:t>Borrar un registro</w:t>
       </w:r>
-      <w:bookmarkEnd w:id="16"/>
+      <w:bookmarkEnd w:id="25"/>
     </w:p>
     <w:p>
       <w:pPr>
@@ -8884,8 +9205,8 @@
           <w:lang w:val="es-MX"/>
         </w:rPr>
       </w:pPr>
-      <w:bookmarkStart w:id="17" w:name="_Referencias"/>
-      <w:bookmarkEnd w:id="17"/>
+      <w:bookmarkStart w:id="26" w:name="_Referencias"/>
+      <w:bookmarkEnd w:id="26"/>
       <w:r>
         <w:rPr>
           <w:lang w:val="es-MX"/>
@@ -8900,7 +9221,7 @@
           <w:lang w:val="es-MX"/>
         </w:rPr>
       </w:pPr>
-      <w:bookmarkStart w:id="18" w:name="_Toc464728276"/>
+      <w:bookmarkStart w:id="27" w:name="_Toc465094618"/>
       <w:r>
         <w:rPr>
           <w:lang w:val="es-MX"/>
@@ -8908,7 +9229,7 @@
         <w:lastRenderedPageBreak/>
         <w:t>Referencias</w:t>
       </w:r>
-      <w:bookmarkEnd w:id="18"/>
+      <w:bookmarkEnd w:id="27"/>
     </w:p>
     <w:p>
       <w:pPr>
@@ -8921,7 +9242,7 @@
           <w:lang w:val="es-MX"/>
         </w:rPr>
       </w:pPr>
-      <w:bookmarkStart w:id="19" w:name="_Ref464593287"/>
+      <w:bookmarkStart w:id="28" w:name="_Ref464593287"/>
       <w:r>
         <w:rPr>
           <w:lang w:val="es-MX"/>
@@ -8956,7 +9277,7 @@
         </w:rPr>
         <w:t>.</w:t>
       </w:r>
-      <w:bookmarkEnd w:id="19"/>
+      <w:bookmarkEnd w:id="28"/>
     </w:p>
     <w:p>
       <w:pPr>
@@ -9199,7 +9520,7 @@
           <w:lang w:val="es-MX"/>
         </w:rPr>
       </w:pPr>
-      <w:bookmarkStart w:id="20" w:name="_Ref464593330"/>
+      <w:bookmarkStart w:id="29" w:name="_Ref464593330"/>
       <w:r>
         <w:t>Curt Noll, L. (</w:t>
       </w:r>
@@ -9234,7 +9555,7 @@
           <w:t>http://www.isthe.com/chongo/tech/comp/fnv/index.html</w:t>
         </w:r>
       </w:hyperlink>
-      <w:bookmarkEnd w:id="20"/>
+      <w:bookmarkEnd w:id="29"/>
       <w:r>
         <w:rPr>
           <w:lang w:val="es-MX"/>
@@ -9393,6 +9714,78 @@
             <w:lang w:val="es-MX"/>
           </w:rPr>
           <w:t>http://es.tldp.org/Tutoriales/doc-programacion-arboles-avl/avl-trees.pdf</w:t>
+        </w:r>
+      </w:hyperlink>
+      <w:r>
+        <w:rPr>
+          <w:lang w:val="es-MX"/>
+        </w:rPr>
+        <w:t xml:space="preserve"> &gt;</w:t>
+      </w:r>
+    </w:p>
+    <w:p>
+      <w:pPr>
+        <w:pStyle w:val="ListParagraph"/>
+        <w:numPr>
+          <w:ilvl w:val="0"/>
+          <w:numId w:val="1"/>
+        </w:numPr>
+        <w:rPr>
+          <w:lang w:val="es-MX"/>
+        </w:rPr>
+      </w:pPr>
+      <w:r>
+        <w:t xml:space="preserve">Geeks for Geeks. </w:t>
+      </w:r>
+      <w:r>
+        <w:rPr>
+          <w:lang w:val="es-MX"/>
+        </w:rPr>
+        <w:t xml:space="preserve">[fecha de consulta: 17 de octubre de 2016] Disponible en: &lt; </w:t>
+      </w:r>
+      <w:hyperlink r:id="rId33" w:history="1">
+        <w:r>
+          <w:rPr>
+            <w:rStyle w:val="Hyperlink"/>
+            <w:lang w:val="es-MX"/>
+          </w:rPr>
+          <w:t>http://www.geeksforgeeks.org/avl-tree-set-1-insertion/</w:t>
+        </w:r>
+      </w:hyperlink>
+      <w:r>
+        <w:rPr>
+          <w:lang w:val="es-MX"/>
+        </w:rPr>
+        <w:t xml:space="preserve"> &gt;</w:t>
+      </w:r>
+    </w:p>
+    <w:p>
+      <w:pPr>
+        <w:pStyle w:val="ListParagraph"/>
+        <w:numPr>
+          <w:ilvl w:val="0"/>
+          <w:numId w:val="1"/>
+        </w:numPr>
+        <w:rPr>
+          <w:lang w:val="es-MX"/>
+        </w:rPr>
+      </w:pPr>
+      <w:r>
+        <w:t xml:space="preserve">Geeks for Geeks. </w:t>
+      </w:r>
+      <w:r>
+        <w:rPr>
+          <w:lang w:val="es-MX"/>
+        </w:rPr>
+        <w:t xml:space="preserve">[fecha de consulta: 17 de octubre de 2016] Disponible en: &lt; </w:t>
+      </w:r>
+      <w:hyperlink r:id="rId34" w:history="1">
+        <w:r>
+          <w:rPr>
+            <w:rStyle w:val="Hyperlink"/>
+            <w:lang w:val="es-MX"/>
+          </w:rPr>
+          <w:t>http://www.geeksforgeeks.org/avl-tree-set-2-deletion/</w:t>
         </w:r>
       </w:hyperlink>
       <w:r>
@@ -11347,323 +11740,6 @@
 </w:styles>
 </file>
 
-<file path=word/glossary/document.xml><?xml version="1.0" encoding="utf-8"?>
-<w:glossaryDocument xmlns:ve="http://schemas.openxmlformats.org/markup-compatibility/2006" xmlns:o="urn:schemas-microsoft-com:office:office" xmlns:r="http://schemas.openxmlformats.org/officeDocument/2006/relationships" xmlns:m="http://schemas.openxmlformats.org/officeDocument/2006/math" xmlns:v="urn:schemas-microsoft-com:vml" xmlns:wp="http://schemas.openxmlformats.org/drawingml/2006/wordprocessingDrawing" xmlns:w10="urn:schemas-microsoft-com:office:word" xmlns:w="http://schemas.openxmlformats.org/wordprocessingml/2006/main" xmlns:wne="http://schemas.microsoft.com/office/word/2006/wordml">
-  <w:docParts/>
-</w:glossaryDocument>
-</file>
-
-<file path=word/glossary/fontTable.xml><?xml version="1.0" encoding="utf-8"?>
-<w:fonts xmlns:r="http://schemas.openxmlformats.org/officeDocument/2006/relationships" xmlns:w="http://schemas.openxmlformats.org/wordprocessingml/2006/main">
-  <w:font w:name="Times New Roman">
-    <w:panose1 w:val="02020603050405020304"/>
-    <w:charset w:val="00"/>
-    <w:family w:val="roman"/>
-    <w:pitch w:val="variable"/>
-    <w:sig w:usb0="E0002AFF" w:usb1="C0007841" w:usb2="00000009" w:usb3="00000000" w:csb0="000001FF" w:csb1="00000000"/>
-  </w:font>
-  <w:font w:name="Symbol">
-    <w:panose1 w:val="05050102010706020507"/>
-    <w:charset w:val="02"/>
-    <w:family w:val="roman"/>
-    <w:pitch w:val="variable"/>
-    <w:sig w:usb0="00000000" w:usb1="10000000" w:usb2="00000000" w:usb3="00000000" w:csb0="80000000" w:csb1="00000000"/>
-  </w:font>
-  <w:font w:name="Courier New">
-    <w:panose1 w:val="02070309020205020404"/>
-    <w:charset w:val="00"/>
-    <w:family w:val="modern"/>
-    <w:pitch w:val="fixed"/>
-    <w:sig w:usb0="E0002AFF" w:usb1="C0007843" w:usb2="00000009" w:usb3="00000000" w:csb0="000001FF" w:csb1="00000000"/>
-  </w:font>
-  <w:font w:name="Wingdings">
-    <w:panose1 w:val="05000000000000000000"/>
-    <w:charset w:val="02"/>
-    <w:family w:val="auto"/>
-    <w:pitch w:val="variable"/>
-    <w:sig w:usb0="00000000" w:usb1="10000000" w:usb2="00000000" w:usb3="00000000" w:csb0="80000000" w:csb1="00000000"/>
-  </w:font>
-  <w:font w:name="Calibri">
-    <w:panose1 w:val="020F0502020204030204"/>
-    <w:charset w:val="00"/>
-    <w:family w:val="swiss"/>
-    <w:pitch w:val="variable"/>
-    <w:sig w:usb0="E00002FF" w:usb1="4000ACFF" w:usb2="00000001" w:usb3="00000000" w:csb0="0000019F" w:csb1="00000000"/>
-  </w:font>
-  <w:font w:name="SimSun">
-    <w:altName w:val="宋体"/>
-    <w:panose1 w:val="02010600030101010101"/>
-    <w:charset w:val="86"/>
-    <w:family w:val="auto"/>
-    <w:pitch w:val="variable"/>
-    <w:sig w:usb0="00000003" w:usb1="288F0000" w:usb2="00000016" w:usb3="00000000" w:csb0="00040001" w:csb1="00000000"/>
-  </w:font>
-  <w:font w:name="Calibri Light">
-    <w:panose1 w:val="020F0302020204030204"/>
-    <w:charset w:val="00"/>
-    <w:family w:val="swiss"/>
-    <w:pitch w:val="variable"/>
-    <w:sig w:usb0="A00002EF" w:usb1="4000207B" w:usb2="00000000" w:usb3="00000000" w:csb0="0000019F" w:csb1="00000000"/>
-  </w:font>
-  <w:font w:name="Tahoma">
-    <w:panose1 w:val="020B0604030504040204"/>
-    <w:charset w:val="00"/>
-    <w:family w:val="swiss"/>
-    <w:pitch w:val="variable"/>
-    <w:sig w:usb0="E1002EFF" w:usb1="C000605B" w:usb2="00000029" w:usb3="00000000" w:csb0="000101FF" w:csb1="00000000"/>
-  </w:font>
-  <w:font w:name="Cambria Math">
-    <w:panose1 w:val="02040503050406030204"/>
-    <w:charset w:val="00"/>
-    <w:family w:val="roman"/>
-    <w:pitch w:val="variable"/>
-    <w:sig w:usb0="E00002FF" w:usb1="420024FF" w:usb2="00000000" w:usb3="00000000" w:csb0="0000019F" w:csb1="00000000"/>
-  </w:font>
-  <w:font w:name="Cambria">
-    <w:panose1 w:val="02040503050406030204"/>
-    <w:charset w:val="00"/>
-    <w:family w:val="roman"/>
-    <w:pitch w:val="variable"/>
-    <w:sig w:usb0="E00002FF" w:usb1="400004FF" w:usb2="00000000" w:usb3="00000000" w:csb0="0000019F" w:csb1="00000000"/>
-  </w:font>
-</w:fonts>
-</file>
-
-<file path=word/glossary/settings.xml><?xml version="1.0" encoding="utf-8"?>
-<w:settings xmlns:o="urn:schemas-microsoft-com:office:office" xmlns:r="http://schemas.openxmlformats.org/officeDocument/2006/relationships" xmlns:m="http://schemas.openxmlformats.org/officeDocument/2006/math" xmlns:v="urn:schemas-microsoft-com:vml" xmlns:w10="urn:schemas-microsoft-com:office:word" xmlns:w="http://schemas.openxmlformats.org/wordprocessingml/2006/main" xmlns:sl="http://schemas.openxmlformats.org/schemaLibrary/2006/main">
-  <w:view w:val="normal"/>
-  <w:defaultTabStop w:val="720"/>
-  <w:characterSpacingControl w:val="doNotCompress"/>
-  <w:compat>
-    <w:useFELayout/>
-  </w:compat>
-  <m:mathPr>
-    <m:mathFont m:val="Cambria Math"/>
-    <m:brkBin m:val="before"/>
-    <m:brkBinSub m:val="--"/>
-    <m:smallFrac m:val="off"/>
-    <m:dispDef/>
-    <m:lMargin m:val="0"/>
-    <m:rMargin m:val="0"/>
-    <m:defJc m:val="centerGroup"/>
-    <m:wrapIndent m:val="1440"/>
-    <m:intLim m:val="subSup"/>
-    <m:naryLim m:val="undOvr"/>
-  </m:mathPr>
-  <w:themeFontLang w:val="en-US"/>
-  <w:clrSchemeMapping w:bg1="light1" w:t1="dark1" w:bg2="light2" w:t2="dark2" w:accent1="accent1" w:accent2="accent2" w:accent3="accent3" w:accent4="accent4" w:accent5="accent5" w:accent6="accent6" w:hyperlink="hyperlink" w:followedHyperlink="followedHyperlink"/>
-  <w:decimalSymbol w:val="."/>
-  <w:listSeparator w:val=","/>
-</w:settings>
-</file>
-
-<file path=word/glossary/styles.xml><?xml version="1.0" encoding="utf-8"?>
-<w:styles xmlns:r="http://schemas.openxmlformats.org/officeDocument/2006/relationships" xmlns:w="http://schemas.openxmlformats.org/wordprocessingml/2006/main">
-  <w:docDefaults>
-    <w:rPrDefault>
-      <w:rPr>
-        <w:rFonts w:asciiTheme="minorHAnsi" w:eastAsiaTheme="minorEastAsia" w:hAnsiTheme="minorHAnsi" w:cstheme="minorBidi"/>
-        <w:sz w:val="22"/>
-        <w:szCs w:val="22"/>
-        <w:lang w:val="en-US" w:eastAsia="zh-CN" w:bidi="ar-SA"/>
-      </w:rPr>
-    </w:rPrDefault>
-    <w:pPrDefault>
-      <w:pPr>
-        <w:spacing w:after="160" w:line="259" w:lineRule="auto"/>
-      </w:pPr>
-    </w:pPrDefault>
-  </w:docDefaults>
-  <w:latentStyles w:defLockedState="0" w:defUIPriority="99" w:defSemiHidden="1" w:defUnhideWhenUsed="1" w:defQFormat="0" w:count="267">
-    <w:lsdException w:name="Normal" w:semiHidden="0" w:uiPriority="0" w:unhideWhenUsed="0" w:qFormat="1"/>
-    <w:lsdException w:name="heading 1" w:semiHidden="0" w:uiPriority="9" w:unhideWhenUsed="0" w:qFormat="1"/>
-    <w:lsdException w:name="heading 2" w:uiPriority="9" w:qFormat="1"/>
-    <w:lsdException w:name="heading 3" w:uiPriority="9" w:qFormat="1"/>
-    <w:lsdException w:name="heading 4" w:uiPriority="9" w:qFormat="1"/>
-    <w:lsdException w:name="heading 5" w:uiPriority="9" w:qFormat="1"/>
-    <w:lsdException w:name="heading 6" w:uiPriority="9" w:qFormat="1"/>
-    <w:lsdException w:name="heading 7" w:uiPriority="9" w:qFormat="1"/>
-    <w:lsdException w:name="heading 8" w:uiPriority="9" w:qFormat="1"/>
-    <w:lsdException w:name="heading 9" w:uiPriority="9" w:qFormat="1"/>
-    <w:lsdException w:name="toc 1" w:uiPriority="39"/>
-    <w:lsdException w:name="toc 2" w:uiPriority="39"/>
-    <w:lsdException w:name="toc 3" w:uiPriority="39"/>
-    <w:lsdException w:name="toc 4" w:uiPriority="39"/>
-    <w:lsdException w:name="toc 5" w:uiPriority="39"/>
-    <w:lsdException w:name="toc 6" w:uiPriority="39"/>
-    <w:lsdException w:name="toc 7" w:uiPriority="39"/>
-    <w:lsdException w:name="toc 8" w:uiPriority="39"/>
-    <w:lsdException w:name="toc 9" w:uiPriority="39"/>
-    <w:lsdException w:name="caption" w:uiPriority="35" w:qFormat="1"/>
-    <w:lsdException w:name="Title" w:semiHidden="0" w:uiPriority="10" w:unhideWhenUsed="0" w:qFormat="1"/>
-    <w:lsdException w:name="Default Paragraph Font" w:uiPriority="1"/>
-    <w:lsdException w:name="Subtitle" w:semiHidden="0" w:uiPriority="11" w:unhideWhenUsed="0" w:qFormat="1"/>
-    <w:lsdException w:name="Strong" w:semiHidden="0" w:uiPriority="22" w:unhideWhenUsed="0" w:qFormat="1"/>
-    <w:lsdException w:name="Emphasis" w:semiHidden="0" w:uiPriority="20" w:unhideWhenUsed="0" w:qFormat="1"/>
-    <w:lsdException w:name="Table Grid" w:semiHidden="0" w:uiPriority="39" w:unhideWhenUsed="0"/>
-    <w:lsdException w:name="Placeholder Text" w:unhideWhenUsed="0"/>
-    <w:lsdException w:name="No Spacing" w:semiHidden="0" w:uiPriority="1" w:unhideWhenUsed="0" w:qFormat="1"/>
-    <w:lsdException w:name="Light Shading" w:semiHidden="0" w:uiPriority="60" w:unhideWhenUsed="0"/>
-    <w:lsdException w:name="Light List" w:semiHidden="0" w:uiPriority="61" w:unhideWhenUsed="0"/>
-    <w:lsdException w:name="Light Grid" w:semiHidden="0" w:uiPriority="62" w:unhideWhenUsed="0"/>
-    <w:lsdException w:name="Medium Shading 1" w:semiHidden="0" w:uiPriority="63" w:unhideWhenUsed="0"/>
-    <w:lsdException w:name="Medium Shading 2" w:semiHidden="0" w:uiPriority="64" w:unhideWhenUsed="0"/>
-    <w:lsdException w:name="Medium List 1" w:semiHidden="0" w:uiPriority="65" w:unhideWhenUsed="0"/>
-    <w:lsdException w:name="Medium List 2" w:semiHidden="0" w:uiPriority="66" w:unhideWhenUsed="0"/>
-    <w:lsdException w:name="Medium Grid 1" w:semiHidden="0" w:uiPriority="67" w:unhideWhenUsed="0"/>
-    <w:lsdException w:name="Medium Grid 2" w:semiHidden="0" w:uiPriority="68" w:unhideWhenUsed="0"/>
-    <w:lsdException w:name="Medium Grid 3" w:semiHidden="0" w:uiPriority="69" w:unhideWhenUsed="0"/>
-    <w:lsdException w:name="Dark List" w:semiHidden="0" w:uiPriority="70" w:unhideWhenUsed="0"/>
-    <w:lsdException w:name="Colorful Shading" w:semiHidden="0" w:uiPriority="71" w:unhideWhenUsed="0"/>
-    <w:lsdException w:name="Colorful List" w:semiHidden="0" w:uiPriority="72" w:unhideWhenUsed="0"/>
-    <w:lsdException w:name="Colorful Grid" w:semiHidden="0" w:uiPriority="73" w:unhideWhenUsed="0"/>
-    <w:lsdException w:name="Light Shading Accent 1" w:semiHidden="0" w:uiPriority="60" w:unhideWhenUsed="0"/>
-    <w:lsdException w:name="Light List Accent 1" w:semiHidden="0" w:uiPriority="61" w:unhideWhenUsed="0"/>
-    <w:lsdException w:name="Light Grid Accent 1" w:semiHidden="0" w:uiPriority="62" w:unhideWhenUsed="0"/>
-    <w:lsdException w:name="Medium Shading 1 Accent 1" w:semiHidden="0" w:uiPriority="63" w:unhideWhenUsed="0"/>
-    <w:lsdException w:name="Medium Shading 2 Accent 1" w:semiHidden="0" w:uiPriority="64" w:unhideWhenUsed="0"/>
-    <w:lsdException w:name="Medium List 1 Accent 1" w:semiHidden="0" w:uiPriority="65" w:unhideWhenUsed="0"/>
-    <w:lsdException w:name="Revision" w:unhideWhenUsed="0"/>
-    <w:lsdException w:name="List Paragraph" w:semiHidden="0" w:uiPriority="34" w:unhideWhenUsed="0" w:qFormat="1"/>
-    <w:lsdException w:name="Quote" w:semiHidden="0" w:uiPriority="29" w:unhideWhenUsed="0" w:qFormat="1"/>
-    <w:lsdException w:name="Intense Quote" w:semiHidden="0" w:uiPriority="30" w:unhideWhenUsed="0" w:qFormat="1"/>
-    <w:lsdException w:name="Medium List 2 Accent 1" w:semiHidden="0" w:uiPriority="66" w:unhideWhenUsed="0"/>
-    <w:lsdException w:name="Medium Grid 1 Accent 1" w:semiHidden="0" w:uiPriority="67" w:unhideWhenUsed="0"/>
-    <w:lsdException w:name="Medium Grid 2 Accent 1" w:semiHidden="0" w:uiPriority="68" w:unhideWhenUsed="0"/>
-    <w:lsdException w:name="Medium Grid 3 Accent 1" w:semiHidden="0" w:uiPriority="69" w:unhideWhenUsed="0"/>
-    <w:lsdException w:name="Dark List Accent 1" w:semiHidden="0" w:uiPriority="70" w:unhideWhenUsed="0"/>
-    <w:lsdException w:name="Colorful Shading Accent 1" w:semiHidden="0" w:uiPriority="71" w:unhideWhenUsed="0"/>
-    <w:lsdException w:name="Colorful List Accent 1" w:semiHidden="0" w:uiPriority="72" w:unhideWhenUsed="0"/>
-    <w:lsdException w:name="Colorful Grid Accent 1" w:semiHidden="0" w:uiPriority="73" w:unhideWhenUsed="0"/>
-    <w:lsdException w:name="Light Shading Accent 2" w:semiHidden="0" w:uiPriority="60" w:unhideWhenUsed="0"/>
-    <w:lsdException w:name="Light List Accent 2" w:semiHidden="0" w:uiPriority="61" w:unhideWhenUsed="0"/>
-    <w:lsdException w:name="Light Grid Accent 2" w:semiHidden="0" w:uiPriority="62" w:unhideWhenUsed="0"/>
-    <w:lsdException w:name="Medium Shading 1 Accent 2" w:semiHidden="0" w:uiPriority="63" w:unhideWhenUsed="0"/>
-    <w:lsdException w:name="Medium Shading 2 Accent 2" w:semiHidden="0" w:uiPriority="64" w:unhideWhenUsed="0"/>
-    <w:lsdException w:name="Medium List 1 Accent 2" w:semiHidden="0" w:uiPriority="65" w:unhideWhenUsed="0"/>
-    <w:lsdException w:name="Medium List 2 Accent 2" w:semiHidden="0" w:uiPriority="66" w:unhideWhenUsed="0"/>
-    <w:lsdException w:name="Medium Grid 1 Accent 2" w:semiHidden="0" w:uiPriority="67" w:unhideWhenUsed="0"/>
-    <w:lsdException w:name="Medium Grid 2 Accent 2" w:semiHidden="0" w:uiPriority="68" w:unhideWhenUsed="0"/>
-    <w:lsdException w:name="Medium Grid 3 Accent 2" w:semiHidden="0" w:uiPriority="69" w:unhideWhenUsed="0"/>
-    <w:lsdException w:name="Dark List Accent 2" w:semiHidden="0" w:uiPriority="70" w:unhideWhenUsed="0"/>
-    <w:lsdException w:name="Colorful Shading Accent 2" w:semiHidden="0" w:uiPriority="71" w:unhideWhenUsed="0"/>
-    <w:lsdException w:name="Colorful List Accent 2" w:semiHidden="0" w:uiPriority="72" w:unhideWhenUsed="0"/>
-    <w:lsdException w:name="Colorful Grid Accent 2" w:semiHidden="0" w:uiPriority="73" w:unhideWhenUsed="0"/>
-    <w:lsdException w:name="Light Shading Accent 3" w:semiHidden="0" w:uiPriority="60" w:unhideWhenUsed="0"/>
-    <w:lsdException w:name="Light List Accent 3" w:semiHidden="0" w:uiPriority="61" w:unhideWhenUsed="0"/>
-    <w:lsdException w:name="Light Grid Accent 3" w:semiHidden="0" w:uiPriority="62" w:unhideWhenUsed="0"/>
-    <w:lsdException w:name="Medium Shading 1 Accent 3" w:semiHidden="0" w:uiPriority="63" w:unhideWhenUsed="0"/>
-    <w:lsdException w:name="Medium Shading 2 Accent 3" w:semiHidden="0" w:uiPriority="64" w:unhideWhenUsed="0"/>
-    <w:lsdException w:name="Medium List 1 Accent 3" w:semiHidden="0" w:uiPriority="65" w:unhideWhenUsed="0"/>
-    <w:lsdException w:name="Medium List 2 Accent 3" w:semiHidden="0" w:uiPriority="66" w:unhideWhenUsed="0"/>
-    <w:lsdException w:name="Medium Grid 1 Accent 3" w:semiHidden="0" w:uiPriority="67" w:unhideWhenUsed="0"/>
-    <w:lsdException w:name="Medium Grid 2 Accent 3" w:semiHidden="0" w:uiPriority="68" w:unhideWhenUsed="0"/>
-    <w:lsdException w:name="Medium Grid 3 Accent 3" w:semiHidden="0" w:uiPriority="69" w:unhideWhenUsed="0"/>
-    <w:lsdException w:name="Dark List Accent 3" w:semiHidden="0" w:uiPriority="70" w:unhideWhenUsed="0"/>
-    <w:lsdException w:name="Colorful Shading Accent 3" w:semiHidden="0" w:uiPriority="71" w:unhideWhenUsed="0"/>
-    <w:lsdException w:name="Colorful List Accent 3" w:semiHidden="0" w:uiPriority="72" w:unhideWhenUsed="0"/>
-    <w:lsdException w:name="Colorful Grid Accent 3" w:semiHidden="0" w:uiPriority="73" w:unhideWhenUsed="0"/>
-    <w:lsdException w:name="Light Shading Accent 4" w:semiHidden="0" w:uiPriority="60" w:unhideWhenUsed="0"/>
-    <w:lsdException w:name="Light List Accent 4" w:semiHidden="0" w:uiPriority="61" w:unhideWhenUsed="0"/>
-    <w:lsdException w:name="Light Grid Accent 4" w:semiHidden="0" w:uiPriority="62" w:unhideWhenUsed="0"/>
-    <w:lsdException w:name="Medium Shading 1 Accent 4" w:semiHidden="0" w:uiPriority="63" w:unhideWhenUsed="0"/>
-    <w:lsdException w:name="Medium Shading 2 Accent 4" w:semiHidden="0" w:uiPriority="64" w:unhideWhenUsed="0"/>
-    <w:lsdException w:name="Medium List 1 Accent 4" w:semiHidden="0" w:uiPriority="65" w:unhideWhenUsed="0"/>
-    <w:lsdException w:name="Medium List 2 Accent 4" w:semiHidden="0" w:uiPriority="66" w:unhideWhenUsed="0"/>
-    <w:lsdException w:name="Medium Grid 1 Accent 4" w:semiHidden="0" w:uiPriority="67" w:unhideWhenUsed="0"/>
-    <w:lsdException w:name="Medium Grid 2 Accent 4" w:semiHidden="0" w:uiPriority="68" w:unhideWhenUsed="0"/>
-    <w:lsdException w:name="Medium Grid 3 Accent 4" w:semiHidden="0" w:uiPriority="69" w:unhideWhenUsed="0"/>
-    <w:lsdException w:name="Dark List Accent 4" w:semiHidden="0" w:uiPriority="70" w:unhideWhenUsed="0"/>
-    <w:lsdException w:name="Colorful Shading Accent 4" w:semiHidden="0" w:uiPriority="71" w:unhideWhenUsed="0"/>
-    <w:lsdException w:name="Colorful List Accent 4" w:semiHidden="0" w:uiPriority="72" w:unhideWhenUsed="0"/>
-    <w:lsdException w:name="Colorful Grid Accent 4" w:semiHidden="0" w:uiPriority="73" w:unhideWhenUsed="0"/>
-    <w:lsdException w:name="Light Shading Accent 5" w:semiHidden="0" w:uiPriority="60" w:unhideWhenUsed="0"/>
-    <w:lsdException w:name="Light List Accent 5" w:semiHidden="0" w:uiPriority="61" w:unhideWhenUsed="0"/>
-    <w:lsdException w:name="Light Grid Accent 5" w:semiHidden="0" w:uiPriority="62" w:unhideWhenUsed="0"/>
-    <w:lsdException w:name="Medium Shading 1 Accent 5" w:semiHidden="0" w:uiPriority="63" w:unhideWhenUsed="0"/>
-    <w:lsdException w:name="Medium Shading 2 Accent 5" w:semiHidden="0" w:uiPriority="64" w:unhideWhenUsed="0"/>
-    <w:lsdException w:name="Medium List 1 Accent 5" w:semiHidden="0" w:uiPriority="65" w:unhideWhenUsed="0"/>
-    <w:lsdException w:name="Medium List 2 Accent 5" w:semiHidden="0" w:uiPriority="66" w:unhideWhenUsed="0"/>
-    <w:lsdException w:name="Medium Grid 1 Accent 5" w:semiHidden="0" w:uiPriority="67" w:unhideWhenUsed="0"/>
-    <w:lsdException w:name="Medium Grid 2 Accent 5" w:semiHidden="0" w:uiPriority="68" w:unhideWhenUsed="0"/>
-    <w:lsdException w:name="Medium Grid 3 Accent 5" w:semiHidden="0" w:uiPriority="69" w:unhideWhenUsed="0"/>
-    <w:lsdException w:name="Dark List Accent 5" w:semiHidden="0" w:uiPriority="70" w:unhideWhenUsed="0"/>
-    <w:lsdException w:name="Colorful Shading Accent 5" w:semiHidden="0" w:uiPriority="71" w:unhideWhenUsed="0"/>
-    <w:lsdException w:name="Colorful List Accent 5" w:semiHidden="0" w:uiPriority="72" w:unhideWhenUsed="0"/>
-    <w:lsdException w:name="Colorful Grid Accent 5" w:semiHidden="0" w:uiPriority="73" w:unhideWhenUsed="0"/>
-    <w:lsdException w:name="Light Shading Accent 6" w:semiHidden="0" w:uiPriority="60" w:unhideWhenUsed="0"/>
-    <w:lsdException w:name="Light List Accent 6" w:semiHidden="0" w:uiPriority="61" w:unhideWhenUsed="0"/>
-    <w:lsdException w:name="Light Grid Accent 6" w:semiHidden="0" w:uiPriority="62" w:unhideWhenUsed="0"/>
-    <w:lsdException w:name="Medium Shading 1 Accent 6" w:semiHidden="0" w:uiPriority="63" w:unhideWhenUsed="0"/>
-    <w:lsdException w:name="Medium Shading 2 Accent 6" w:semiHidden="0" w:uiPriority="64" w:unhideWhenUsed="0"/>
-    <w:lsdException w:name="Medium List 1 Accent 6" w:semiHidden="0" w:uiPriority="65" w:unhideWhenUsed="0"/>
-    <w:lsdException w:name="Medium List 2 Accent 6" w:semiHidden="0" w:uiPriority="66" w:unhideWhenUsed="0"/>
-    <w:lsdException w:name="Medium Grid 1 Accent 6" w:semiHidden="0" w:uiPriority="67" w:unhideWhenUsed="0"/>
-    <w:lsdException w:name="Medium Grid 2 Accent 6" w:semiHidden="0" w:uiPriority="68" w:unhideWhenUsed="0"/>
-    <w:lsdException w:name="Medium Grid 3 Accent 6" w:semiHidden="0" w:uiPriority="69" w:unhideWhenUsed="0"/>
-    <w:lsdException w:name="Dark List Accent 6" w:semiHidden="0" w:uiPriority="70" w:unhideWhenUsed="0"/>
-    <w:lsdException w:name="Colorful Shading Accent 6" w:semiHidden="0" w:uiPriority="71" w:unhideWhenUsed="0"/>
-    <w:lsdException w:name="Colorful List Accent 6" w:semiHidden="0" w:uiPriority="72" w:unhideWhenUsed="0"/>
-    <w:lsdException w:name="Colorful Grid Accent 6" w:semiHidden="0" w:uiPriority="73" w:unhideWhenUsed="0"/>
-    <w:lsdException w:name="Subtle Emphasis" w:semiHidden="0" w:uiPriority="19" w:unhideWhenUsed="0" w:qFormat="1"/>
-    <w:lsdException w:name="Intense Emphasis" w:semiHidden="0" w:uiPriority="21" w:unhideWhenUsed="0" w:qFormat="1"/>
-    <w:lsdException w:name="Subtle Reference" w:semiHidden="0" w:uiPriority="31" w:unhideWhenUsed="0" w:qFormat="1"/>
-    <w:lsdException w:name="Intense Reference" w:semiHidden="0" w:uiPriority="32" w:unhideWhenUsed="0" w:qFormat="1"/>
-    <w:lsdException w:name="Book Title" w:semiHidden="0" w:uiPriority="33" w:unhideWhenUsed="0" w:qFormat="1"/>
-    <w:lsdException w:name="Bibliography" w:uiPriority="37"/>
-    <w:lsdException w:name="TOC Heading" w:uiPriority="39" w:qFormat="1"/>
-  </w:latentStyles>
-  <w:style w:type="paragraph" w:default="1" w:styleId="Normal">
-    <w:name w:val="Normal"/>
-    <w:qFormat/>
-  </w:style>
-  <w:style w:type="character" w:default="1" w:styleId="DefaultParagraphFont">
-    <w:name w:val="Default Paragraph Font"/>
-    <w:uiPriority w:val="1"/>
-    <w:semiHidden/>
-    <w:unhideWhenUsed/>
-  </w:style>
-  <w:style w:type="table" w:default="1" w:styleId="TableNormal">
-    <w:name w:val="Normal Table"/>
-    <w:uiPriority w:val="99"/>
-    <w:semiHidden/>
-    <w:unhideWhenUsed/>
-    <w:qFormat/>
-    <w:tblPr>
-      <w:tblInd w:w="0" w:type="dxa"/>
-      <w:tblCellMar>
-        <w:top w:w="0" w:type="dxa"/>
-        <w:left w:w="108" w:type="dxa"/>
-        <w:bottom w:w="0" w:type="dxa"/>
-        <w:right w:w="108" w:type="dxa"/>
-      </w:tblCellMar>
-    </w:tblPr>
-  </w:style>
-  <w:style w:type="numbering" w:default="1" w:styleId="NoList">
-    <w:name w:val="No List"/>
-    <w:uiPriority w:val="99"/>
-    <w:semiHidden/>
-    <w:unhideWhenUsed/>
-  </w:style>
-  <w:style w:type="character" w:styleId="PlaceholderText">
-    <w:name w:val="Placeholder Text"/>
-    <w:basedOn w:val="DefaultParagraphFont"/>
-    <w:uiPriority w:val="99"/>
-    <w:semiHidden/>
-    <w:rPr>
-      <w:color w:val="808080"/>
-    </w:rPr>
-  </w:style>
-</w:styles>
-</file>
-
-<file path=word/glossary/webSettings.xml><?xml version="1.0" encoding="utf-8"?>
-<w:webSettings xmlns:r="http://schemas.openxmlformats.org/officeDocument/2006/relationships" xmlns:w="http://schemas.openxmlformats.org/wordprocessingml/2006/main">
-  <w:optimizeForBrowser/>
-  <w:allowPNG/>
-</w:webSettings>
-</file>
-
 <file path=word/theme/theme1.xml><?xml version="1.0" encoding="utf-8"?>
 <a:theme xmlns:a="http://schemas.openxmlformats.org/drawingml/2006/main" name="Office Theme">
   <a:themeElements>
@@ -11993,7 +12069,7 @@
 </file>
 
 <file path=customXml/itemProps1.xml><?xml version="1.0" encoding="utf-8"?>
-<ds:datastoreItem xmlns:ds="http://schemas.openxmlformats.org/officeDocument/2006/customXml" ds:itemID="{16C672C4-7645-43AC-A867-3381A3551DF1}">
+<ds:datastoreItem xmlns:ds="http://schemas.openxmlformats.org/officeDocument/2006/customXml" ds:itemID="{50446F75-A8CA-4976-B8A9-366D869A16DA}">
   <ds:schemaRefs>
     <ds:schemaRef ds:uri="http://schemas.openxmlformats.org/officeDocument/2006/bibliography"/>
   </ds:schemaRefs>

</xml_diff>